<commit_message>
added rough presentation draft
</commit_message>
<xml_diff>
--- a/Report.docx
+++ b/Report.docx
@@ -300,7 +300,13 @@
         <w:t>, which was the maximum rank for S,</w:t>
       </w:r>
       <w:r>
-        <w:t xml:space="preserve"> with a MSE of less than 0.00002.  Figure 1 shows a plot of the MSE compared to the different k values</w:t>
+        <w:t xml:space="preserve"> with a MSE of less than 0.00002.</w:t>
+      </w:r>
+      <w:r>
+        <w:t xml:space="preserve">  This shows that there are approximately 147 important features in the Yelp dataset.</w:t>
+      </w:r>
+      <w:r>
+        <w:t xml:space="preserve">  Figure 1 shows a plot of the MSE compared to the different k values</w:t>
       </w:r>
       <w:r>
         <w:t xml:space="preserve">.  This decreasing trend is expected and the idea is that at some point the MSE will level off and a greater k will not be much more beneficial.  Currently </w:t>
@@ -382,26 +388,53 @@
           <w:color w:val="auto"/>
         </w:rPr>
       </w:pPr>
-      <w:r>
+      <w:bookmarkStart w:id="0" w:name="_GoBack"/>
+      <w:r>
+        <w:rPr>
+          <w:color w:val="auto"/>
+        </w:rPr>
         <w:t xml:space="preserve">Figure </w:t>
       </w:r>
-      <w:fldSimple w:instr=" SEQ Figure \* ARABIC ">
-        <w:r>
-          <w:rPr>
-            <w:noProof/>
-          </w:rPr>
-          <w:t>2</w:t>
-        </w:r>
-      </w:fldSimple>
-      <w:r>
-        <w:t>: General s</w:t>
-      </w:r>
-      <w:bookmarkStart w:id="0" w:name="_GoBack"/>
-      <w:bookmarkEnd w:id="0"/>
-      <w:r>
-        <w:t>ystem design and interface flow.</w:t>
-      </w:r>
-    </w:p>
+      <w:r>
+        <w:rPr>
+          <w:color w:val="auto"/>
+        </w:rPr>
+        <w:fldChar w:fldCharType="begin"/>
+      </w:r>
+      <w:r>
+        <w:rPr>
+          <w:color w:val="auto"/>
+        </w:rPr>
+        <w:instrText xml:space="preserve"> SEQ Figure \* ARABIC </w:instrText>
+      </w:r>
+      <w:r>
+        <w:rPr>
+          <w:color w:val="auto"/>
+        </w:rPr>
+        <w:fldChar w:fldCharType="separate"/>
+      </w:r>
+      <w:r>
+        <w:rPr>
+          <w:noProof/>
+          <w:color w:val="auto"/>
+        </w:rPr>
+        <w:t>2</w:t>
+      </w:r>
+      <w:r>
+        <w:rPr>
+          <w:noProof/>
+          <w:color w:val="auto"/>
+        </w:rPr>
+        <w:fldChar w:fldCharType="end"/>
+      </w:r>
+      <w:r>
+        <w:rPr>
+          <w:color w:val="auto"/>
+        </w:rPr>
+        <w:t>: General system design and interface flow.</w:t>
+      </w:r>
+    </w:p>
+    <w:bookmarkEnd w:id="0"/>
     <w:p>
       <w:pPr>
         <w:jc w:val="left"/>

</xml_diff>

<commit_message>
changed values due to new restaurant table
</commit_message>
<xml_diff>
--- a/Report.docx
+++ b/Report.docx
@@ -57,7 +57,31 @@
       </w:pPr>
       <w:r>
         <w:tab/>
-        <w:t xml:space="preserve">The PittFood system is meant to provide a restaurant recommender system for users near the Pitt campus area.  The system is based on an academic yelp dataset, which includes areas surrounding Carnegie Mellon University.  After cutting down the dataset to our targeted area, we were left with 497 restaurants and 677 users who gave 7,195 ratings of those restaurants.  We were unable to connect users of our system to their Yelp user account, so this data is the base for our collaborative filtering recommendation technique described below.  This data set fills out less than 3% of the </w:t>
+        <w:t xml:space="preserve">The PittFood system is meant to provide a restaurant recommender system for users near the Pitt campus area.  The system is based on an academic yelp dataset, which includes areas surrounding Carnegie Mellon University.  After cutting down the dataset to our targeted area, we were left with </w:t>
+      </w:r>
+      <w:r>
+        <w:t>286</w:t>
+      </w:r>
+      <w:r>
+        <w:t xml:space="preserve"> restaurants and </w:t>
+      </w:r>
+      <w:r>
+        <w:t>663</w:t>
+      </w:r>
+      <w:r>
+        <w:t xml:space="preserve"> users who gave </w:t>
+      </w:r>
+      <w:r>
+        <w:t>6,008</w:t>
+      </w:r>
+      <w:r>
+        <w:t xml:space="preserve"> ratings of those restaurants.  We were unable to connect users of our system to their Yelp user account, so this data is the base for our collaborative filtering recommendation technique described below.  This data set fills out less than 3</w:t>
+      </w:r>
+      <w:r>
+        <w:t>.2</w:t>
+      </w:r>
+      <w:r>
+        <w:t xml:space="preserve">% of the </w:t>
       </w:r>
       <w:r>
         <w:t>user rating matrix, so we definitely share in the sparsity problem experienced by many other popular recommendation systems, like Netflix.  Due to this similarity, it was decided to follow in Netflix’s footsteps and use Singular Value Decomposition for rating prediction, which is just one of their more successful recommendation algorithms.</w:t>
@@ -110,7 +134,25 @@
         <w:tab/>
       </w:r>
       <w:r>
-        <w:t>The algorithm used in this project to make restaurant predictions for users is a Collaborative Filtering method using Singular Value Decomposition (SVD) to create predictions based on users who rated items similarly.  The idea is that users who agree on previously rated restaurants will agree on ratings for restaurants that they have not yet tried.  The algorithm first accesses the online database to obtain the current ratting matrix.  Each row represents a different user and each column represents a different restaurant.  Based on the dataset described above, this matrix starts off as a 677x497 matrix.  Less than 3% of this matrix is completed so there are many blanks thus far.  So the next step is to fill in these blanks with average ratings for each restaurant.  If no ratings for a restaurant exists then the average is the average of the maximum and minimum score for the dataset, or 3 in this case (max is 5 and min is 1).  The matrix now contains the information necessary to use SVD to get predictive ratings.</w:t>
+        <w:t xml:space="preserve">The algorithm used in this project to make restaurant predictions for users is a Collaborative Filtering method using Singular Value Decomposition (SVD) to create predictions based on users who rated items similarly.  The idea is that users who agree on previously rated restaurants will agree on ratings for restaurants that they have not yet tried.  The algorithm first accesses the online database to obtain the current ratting matrix.  Each row represents a different user and each column represents a different restaurant.  Based on the dataset described above, this matrix starts off as a </w:t>
+      </w:r>
+      <w:r>
+        <w:t>663</w:t>
+      </w:r>
+      <w:r>
+        <w:t>x</w:t>
+      </w:r>
+      <w:r>
+        <w:t>286</w:t>
+      </w:r>
+      <w:r>
+        <w:t xml:space="preserve"> matrix.  Less than 3</w:t>
+      </w:r>
+      <w:r>
+        <w:t>.2</w:t>
+      </w:r>
+      <w:r>
+        <w:t>% of this matrix is completed so there are many blanks thus far.  So the next step is to fill in these blanks with average ratings for each restaurant.  If no ratings for a restaurant exists then the average is the average of the maximum and minimum score for the dataset, or 3 in this case (max is 5 and min is 1).  The matrix now contains the information necessary to use SVD to get predictive ratings.</w:t>
       </w:r>
     </w:p>
     <w:p>
@@ -184,10 +226,10 @@
           <w:noProof/>
         </w:rPr>
         <w:drawing>
-          <wp:inline distT="0" distB="0" distL="0" distR="0" wp14:anchorId="0F404584" wp14:editId="2FB78ED4">
+          <wp:inline distT="0" distB="0" distL="0" distR="0" wp14:anchorId="7BCA415A">
             <wp:extent cx="4584700" cy="2755900"/>
             <wp:effectExtent l="0" t="0" r="6350" b="6350"/>
-            <wp:docPr id="1" name="Picture 1"/>
+            <wp:docPr id="3" name="Picture 3"/>
             <wp:cNvGraphicFramePr>
               <a:graphicFrameLocks xmlns:a="http://schemas.openxmlformats.org/drawingml/2006/main" noChangeAspect="1"/>
             </wp:cNvGraphicFramePr>
@@ -303,7 +345,13 @@
         <w:t xml:space="preserve"> with a MSE of less than 0.00002.</w:t>
       </w:r>
       <w:r>
-        <w:t xml:space="preserve">  This shows that there are approximately 147 important features in the Yelp dataset.</w:t>
+        <w:t xml:space="preserve">  This shows that there are approximately 14</w:t>
+      </w:r>
+      <w:r>
+        <w:t>3</w:t>
+      </w:r>
+      <w:r>
+        <w:t xml:space="preserve"> important features in the Yelp dataset.</w:t>
       </w:r>
       <w:r>
         <w:t xml:space="preserve">  Figure 1 shows a plot of the MSE compared to the different k values</w:t>
@@ -388,7 +436,6 @@
           <w:color w:val="auto"/>
         </w:rPr>
       </w:pPr>
-      <w:bookmarkStart w:id="0" w:name="_GoBack"/>
       <w:r>
         <w:rPr>
           <w:color w:val="auto"/>
@@ -434,7 +481,6 @@
         <w:t>: General system design and interface flow.</w:t>
       </w:r>
     </w:p>
-    <w:bookmarkEnd w:id="0"/>
     <w:p>
       <w:pPr>
         <w:jc w:val="left"/>
@@ -662,7 +708,12 @@
         <w:t>There are many improvements that we have identified for this system that is outside the objectives of this class.  We would like to add restaurant searching and cuisine filtering in order to target certain recommendations or restaurants to rate.  We would also like to add the ability for the user to modify ratings in case their preferences change.  Currently users can only add ratings at the time of registration and these ratings cannot be changed or added to.  This system only gives recommendations off of these registration ratings.  We would like to change the format of the recommendations at registration where we give them random restaurants, one at a time, asking what they would rate it or if they have not eaten there.  This would loop until we have no restaurants left or some number x restaurants are rated.  This x would be empirically shown to be a minimum x required to get decent recommendations. We would also like our users to be able to add a restaurant not currently in our database.  This would make the system much more usable since businesses change over time and that could also expand our area of coverage.  Also, with more time, further empirical data should be collected on the x as cross validation is often biased and not always a great measurement.  User studies and questionnaires could be given to determine the effectiveness of the system</w:t>
       </w:r>
       <w:r>
-        <w:t xml:space="preserve"> and other algorithms could be tested to determine which works more efficiently and more accurately.</w:t>
+        <w:t xml:space="preserve"> and other algorithms could be tested to determine which works more</w:t>
+      </w:r>
+      <w:bookmarkStart w:id="0" w:name="_GoBack"/>
+      <w:bookmarkEnd w:id="0"/>
+      <w:r>
+        <w:t xml:space="preserve"> efficiently and more accurately.</w:t>
       </w:r>
     </w:p>
     <w:sectPr>

</xml_diff>

<commit_message>
2nd report draft, still need to finish presentation
</commit_message>
<xml_diff>
--- a/Report.docx
+++ b/Report.docx
@@ -57,7 +57,13 @@
       </w:pPr>
       <w:r>
         <w:tab/>
-        <w:t xml:space="preserve">The PittFood system is meant to provide a restaurant recommender system for users near the Pitt campus area.  The system is based on an academic yelp dataset, which includes areas surrounding Carnegie Mellon University.  After cutting down the dataset to our targeted area, we were left with </w:t>
+        <w:t>The PittFood system provide</w:t>
+      </w:r>
+      <w:r>
+        <w:t>s</w:t>
+      </w:r>
+      <w:r>
+        <w:t xml:space="preserve"> a restaurant recommender system for users near the Pitt campus area.  The system is based on an academic yelp dataset, which includes areas surrounding Carnegie Mellon University.  After cutting down the dataset to our targeted area, we were left with </w:t>
       </w:r>
       <w:r>
         <w:t>286</w:t>
@@ -75,7 +81,31 @@
         <w:t>6,008</w:t>
       </w:r>
       <w:r>
-        <w:t xml:space="preserve"> ratings of those restaurants.  We were unable to connect users of our system to their Yelp user account, so this data is the base for our collaborative filtering recommendation technique described below.  This data set fills out less than </w:t>
+        <w:t xml:space="preserve"> ratings of those restaurants.  We were unable to connect users of our system to their Yelp user account, so this data is the bas</w:t>
+      </w:r>
+      <w:r>
+        <w:t>is</w:t>
+      </w:r>
+      <w:r>
+        <w:t xml:space="preserve"> for our </w:t>
+      </w:r>
+      <w:r>
+        <w:t>C</w:t>
+      </w:r>
+      <w:r>
+        <w:t xml:space="preserve">ollaborative </w:t>
+      </w:r>
+      <w:r>
+        <w:t>F</w:t>
+      </w:r>
+      <w:r>
+        <w:t>iltering recommendation technique described below</w:t>
+      </w:r>
+      <w:r>
+        <w:t>, to avoid the cold start problem</w:t>
+      </w:r>
+      <w:r>
+        <w:t xml:space="preserve">.  This dataset fills out less than </w:t>
       </w:r>
       <w:r>
         <w:t>1</w:t>
@@ -84,7 +114,13 @@
         <w:t xml:space="preserve">% of the </w:t>
       </w:r>
       <w:r>
-        <w:t>user rating matrix, so we definitely share in the sparsity problem experienced by many other popular recommendation systems, like Netflix.  Due to this similarity, it was decided to follow in Netflix’s footsteps and use Singular Value Decomposition for rating prediction, which is just one of their more successful recommendation algorithms.</w:t>
+        <w:t xml:space="preserve">user rating matrix, so we definitely share in the sparsity problem experienced by many other popular recommendation systems, like Netflix.  Due to this similarity, it was decided to use Singular Value Decomposition for rating prediction, which is just one of </w:t>
+      </w:r>
+      <w:r>
+        <w:t>Netflix’s</w:t>
+      </w:r>
+      <w:r>
+        <w:t xml:space="preserve"> more successful recommendation algorithms.</w:t>
       </w:r>
     </w:p>
     <w:p>
@@ -93,7 +129,25 @@
       </w:pPr>
       <w:r>
         <w:tab/>
-        <w:t>The PittFood system has its own group of users who can add their own ratings of restaurants.  These ratings are combined with the yelp dataset described above.  Users can then log in on their android phones and ask for recommendations.  The system synchronizes with an online database, a MongoLab Database, to get the predictions and restaurant information which is updated regularly.  This information may be displayed in a list or map view and users can decide which restaurant they want to try.  Below we will describe the recommendation algorithm in the Algorithm section.  Then there will be an in-depth look at the interface in the Interface section, followed by a brief Contribution section detailing the contribution of each member.  Finally, we will look at future work for the project to recognize improvements considered in the Future Work section.</w:t>
+        <w:t>The PittFood system has its own group of users who can add their own ratings of restaurants</w:t>
+      </w:r>
+      <w:r>
+        <w:t xml:space="preserve"> at registration</w:t>
+      </w:r>
+      <w:r>
+        <w:t>.  These ratings are combined with the yelp dataset described above.  Users can then log in on their android phones and ask for recommendations.  The system synchronizes with a MongoLab Database</w:t>
+      </w:r>
+      <w:r>
+        <w:t xml:space="preserve"> online</w:t>
+      </w:r>
+      <w:r>
+        <w:t xml:space="preserve"> to get the predictions and restaurant information which is updated </w:t>
+      </w:r>
+      <w:r>
+        <w:t>manually</w:t>
+      </w:r>
+      <w:r>
+        <w:t>.  This information may be displayed in a list or map view and users can decide which restaurant they want to try.  Below we will describe the recommendation algorithm in the Algorithm section.  Then there will be an in-depth look at the interface in the Interface section, followed by a brief Contribution section detailing the contribution of each member.  Finally, we will look at future work for the project to recognize improvements considered in the Future Work section.</w:t>
       </w:r>
     </w:p>
     <w:p>
@@ -152,7 +206,13 @@
         <w:t>1</w:t>
       </w:r>
       <w:r>
-        <w:t>% of this matrix is completed so there are many blanks thus far.  So the next step is to fill in these blanks with average ratings for each restaurant.  If no ratings for a restaurant exists then the average is the average of the maximum and minimum score for the dataset, or 3 in this case (max is 5 and min is 1).  The matrix now contains the information necessary to use SVD to get predictive ratings.</w:t>
+        <w:t>% of this matrix is completed so there are many blanks thus far.  So the next step is to fill in these blanks with average ratings for each restaurant.  If no ratings for a restaurant exists then the average is the average of the maximum and minimum score</w:t>
+      </w:r>
+      <w:r>
+        <w:t>s</w:t>
+      </w:r>
+      <w:r>
+        <w:t xml:space="preserve"> for the dataset, or 3 in this case (max is 5 and min is 1).  The matrix now contains the information necessary to use SVD to get predictive ratings.</w:t>
       </w:r>
     </w:p>
     <w:p>
@@ -161,7 +221,19 @@
       </w:pPr>
       <w:r>
         <w:tab/>
-        <w:t>The ratings matrix is decomposed into its SVD components, the USV</w:t>
+        <w:t>The ratings matrix is decomposed into its SVD components, the U</w:t>
+      </w:r>
+      <w:r>
+        <w:t xml:space="preserve">, </w:t>
+      </w:r>
+      <w:r>
+        <w:t>S</w:t>
+      </w:r>
+      <w:r>
+        <w:t xml:space="preserve">, and </w:t>
+      </w:r>
+      <w:r>
+        <w:t>V</w:t>
       </w:r>
       <w:r>
         <w:rPr>
@@ -173,7 +245,13 @@
         <w:t xml:space="preserve"> matrices.  </w:t>
       </w:r>
       <w:r>
-        <w:t>U is the user eigenvectors, which compares similar users, and V</w:t>
+        <w:t>U is the user eigenvectors</w:t>
+      </w:r>
+      <w:r>
+        <w:t xml:space="preserve"> comparing similar user features</w:t>
+      </w:r>
+      <w:r>
+        <w:t>, and V</w:t>
       </w:r>
       <w:r>
         <w:rPr>
@@ -182,11 +260,41 @@
         <w:t>T</w:t>
       </w:r>
       <w:r>
-        <w:t xml:space="preserve"> is the restaurant eigenvectors comparing similar restaurants.  S is a diagonal matrix of the eigenvectors to determine the importance weight of these eigenvectors when decreasing the number of dimensions, where the values gradually decrease from top left to the bottom right.  These matrices can be further reduced in rank to decrease the computation time necessary to determine the predictive ratings for each user for each restaurant.  This is called the rank-k SVD where the k is found by trying </w:t>
+        <w:t xml:space="preserve"> is the restaurant eigenvectors comparing similar restaurant</w:t>
+      </w:r>
+      <w:r>
+        <w:t xml:space="preserve"> features</w:t>
+      </w:r>
+      <w:r>
+        <w:t xml:space="preserve">.  S is a diagonal matrix of the eigenvectors to determine the importance weight of </w:t>
+      </w:r>
+      <w:r>
+        <w:t xml:space="preserve">each </w:t>
+      </w:r>
+      <w:r>
+        <w:t>eigenvectors</w:t>
+      </w:r>
+      <w:r>
+        <w:t>/feature.  These values decrease</w:t>
+      </w:r>
+      <w:r>
+        <w:t xml:space="preserve"> from top left to the bottom right</w:t>
+      </w:r>
+      <w:r>
+        <w:t xml:space="preserve"> so that the important features are inherently sorted</w:t>
+      </w:r>
+      <w:r>
+        <w:t xml:space="preserve">.  These matrices can be further reduced in rank to decrease the computation time necessary to determine the predictive ratings for each user for each restaurant.  This is called the rank-k SVD where the k is found by trying </w:t>
       </w:r>
       <w:r>
         <w:lastRenderedPageBreak/>
-        <w:t>every k every once in a while and choosing the smallest k with the best possible mean squared error (MSE), calculated from the difference between the predicted values and the ratings already given.  This technique is called cross-validation.  Once the best k is found the SVD components are reduced to their k diagonals and the predictive ratings can be determined by US</w:t>
+        <w:t xml:space="preserve">every k and choosing the smallest k with the best possible mean squared error (MSE), calculated from the difference between the predicted values and the ratings already given.  This technique is called cross-validation.  </w:t>
+      </w:r>
+      <w:r>
+        <w:t xml:space="preserve">Finding the optimized k is an inefficient process, so it should not be found for each set of new predictions.  </w:t>
+      </w:r>
+      <w:r>
+        <w:t>Once the best k is found the SVD components are reduced to their k diagonals and the predictive ratings can be determined by US</w:t>
       </w:r>
       <w:r>
         <w:rPr>
@@ -321,7 +429,19 @@
         <w:rPr>
           <w:color w:val="auto"/>
         </w:rPr>
-        <w:t>: Plot of the MSE over all k values for the original yelp data set</w:t>
+        <w:t>: Plot of the MSE over all k va</w:t>
+      </w:r>
+      <w:r>
+        <w:rPr>
+          <w:color w:val="auto"/>
+        </w:rPr>
+        <w:t>lues for the original yelp data</w:t>
+      </w:r>
+      <w:r>
+        <w:rPr>
+          <w:color w:val="auto"/>
+        </w:rPr>
+        <w:t>set</w:t>
       </w:r>
     </w:p>
     <w:p>
@@ -360,19 +480,52 @@
         <w:t>257</w:t>
       </w:r>
       <w:r>
-        <w:t xml:space="preserve"> important features in the Yelp dataset.</w:t>
+        <w:t xml:space="preserve"> important features </w:t>
+      </w:r>
+      <w:r>
+        <w:t xml:space="preserve">relating the users and the restaurants </w:t>
+      </w:r>
+      <w:r>
+        <w:t>in the Yelp dataset.</w:t>
       </w:r>
       <w:r>
         <w:t xml:space="preserve">  Figure 1 shows a plot of the MSE compared to the different k values</w:t>
       </w:r>
       <w:r>
-        <w:t xml:space="preserve">.  This decreasing trend is expected and the idea is that at some point the MSE will level off and a greater k will not be much more beneficial.  Currently </w:t>
-      </w:r>
-      <w:r>
-        <w:t xml:space="preserve">the predictions are made off-line so the efficiency of the program is not important.  As the dataset increases with the system’s users </w:t>
-      </w:r>
-      <w:r>
-        <w:t xml:space="preserve">and if we decide to make predictions online to always give the most up-to-date suggestions then the tradeoff between MSE and k should be considered more so that a k of </w:t>
+        <w:t xml:space="preserve"> tested</w:t>
+      </w:r>
+      <w:r>
+        <w:t xml:space="preserve">.  This decreasing trend is expected and </w:t>
+      </w:r>
+      <w:r>
+        <w:t>can be advantageous if programming efficiency is determined more important than accuracy</w:t>
+      </w:r>
+      <w:r>
+        <w:t xml:space="preserve">.  Currently </w:t>
+      </w:r>
+      <w:r>
+        <w:t>the predictions are made off-line so the efficiency of the program is not important</w:t>
+      </w:r>
+      <w:r>
+        <w:t xml:space="preserve"> and the k with the lowest MSE is used</w:t>
+      </w:r>
+      <w:r>
+        <w:t xml:space="preserve">.  As the dataset increases with the system’s users </w:t>
+      </w:r>
+      <w:r>
+        <w:t>and if we decide to make predictions online</w:t>
+      </w:r>
+      <w:r>
+        <w:t xml:space="preserve">, in order to </w:t>
+      </w:r>
+      <w:r>
+        <w:t>give the most up-to-date suggestions</w:t>
+      </w:r>
+      <w:r>
+        <w:t>,</w:t>
+      </w:r>
+      <w:r>
+        <w:t xml:space="preserve"> then the tradeoff between MSE and k should be considered more so that a k of </w:t>
       </w:r>
       <w:r>
         <w:t>200</w:t>
@@ -383,8 +536,6 @@
       <w:r>
         <w:t>5</w:t>
       </w:r>
-      <w:bookmarkStart w:id="0" w:name="_GoBack"/>
-      <w:bookmarkEnd w:id="0"/>
       <w:r>
         <w:t>0 may be acceptable from the plot in Figure 1.</w:t>
       </w:r>
@@ -532,8 +683,487 @@
         <w:t>Figure 2 shows the design of the system.  The program starts off with login or registration depending on if the user is returning or not.  If the user must register then they fill out the information which is added to the Mongo</w:t>
       </w:r>
       <w:r>
-        <w:t>Lab Database.  Then, to defeat the cold-start problem for a new user, they must rate some restaurants.  If they do not then they will be given the average ratings for each restaurant as their predicted rating.  Now we go to the recommendation screen, which is the same screen the users who login will first go to.</w:t>
-      </w:r>
+        <w:t>Lab Database</w:t>
+      </w:r>
+      <w:r>
+        <w:t xml:space="preserve"> for future logins</w:t>
+      </w:r>
+      <w:r>
+        <w:t xml:space="preserve">.  Then, to defeat the cold-start problem for a new user, </w:t>
+      </w:r>
+      <w:r>
+        <w:t>the interface gives the users an opportunity to rate several restaurants</w:t>
+      </w:r>
+      <w:r>
+        <w:t xml:space="preserve">.  If they do not then they will be given the average ratings for each restaurant as their predicted rating.  Now we go to the recommendation screen, which is the same screen the users who login will </w:t>
+      </w:r>
+      <w:r>
+        <w:t>start</w:t>
+      </w:r>
+      <w:r>
+        <w:t>.</w:t>
+      </w:r>
+    </w:p>
+    <w:p>
+      <w:pPr>
+        <w:jc w:val="center"/>
+      </w:pPr>
+      <w:r>
+        <w:t>The recommendation screen allows users to ask for old</w:t>
+      </w:r>
+      <w:r>
+        <w:t xml:space="preserve"> (restaurants they’ve rated)</w:t>
+      </w:r>
+      <w:r>
+        <w:t>, new</w:t>
+      </w:r>
+      <w:r>
+        <w:t xml:space="preserve"> (restaurants they have not rated)</w:t>
+      </w:r>
+      <w:r>
+        <w:t>, or a mixture of both types of restaurants for recommendation.  Then they also select a number of results they want returned for recommendations.  The next screen will show a tabular display of either a map with all of the recommended restaurants shown and available for clicking on for more information, or a list view of the restaurants in order of best recommendation</w:t>
+      </w:r>
+      <w:r>
+        <w:t xml:space="preserve"> depending on the tab the user selects</w:t>
+      </w:r>
+      <w:r>
+        <w:t xml:space="preserve">.  </w:t>
+      </w:r>
+      <w:proofErr w:type="gramStart"/>
+      <w:r>
+        <w:t xml:space="preserve">All other Figures </w:t>
+      </w:r>
+      <w:r>
+        <w:t xml:space="preserve">below </w:t>
+      </w:r>
+      <w:r>
+        <w:t xml:space="preserve">show screenshots </w:t>
+      </w:r>
+      <w:r>
+        <w:t xml:space="preserve">of </w:t>
+      </w:r>
+      <w:r>
+        <w:t>each step.</w:t>
+      </w:r>
+      <w:proofErr w:type="gramEnd"/>
+    </w:p>
+    <w:p>
+      <w:pPr>
+        <w:keepNext/>
+        <w:jc w:val="left"/>
+      </w:pPr>
+      <w:r>
+        <w:rPr>
+          <w:b/>
+          <w:noProof/>
+        </w:rPr>
+        <w:lastRenderedPageBreak/>
+        <w:drawing>
+          <wp:inline distT="0" distB="0" distL="0" distR="0" wp14:anchorId="2036B80C" wp14:editId="6E3F761B">
+            <wp:extent cx="1906970" cy="3028950"/>
+            <wp:effectExtent l="0" t="0" r="0" b="0"/>
+            <wp:docPr id="4" name="Picture 4"/>
+            <wp:cNvGraphicFramePr>
+              <a:graphicFrameLocks xmlns:a="http://schemas.openxmlformats.org/drawingml/2006/main" noChangeAspect="1"/>
+            </wp:cNvGraphicFramePr>
+            <a:graphic xmlns:a="http://schemas.openxmlformats.org/drawingml/2006/main">
+              <a:graphicData uri="http://schemas.openxmlformats.org/drawingml/2006/picture">
+                <pic:pic xmlns:pic="http://schemas.openxmlformats.org/drawingml/2006/picture">
+                  <pic:nvPicPr>
+                    <pic:cNvPr id="0" name="Screen Shot 2013-04-22 at 3.29.43 PM.png"/>
+                    <pic:cNvPicPr/>
+                  </pic:nvPicPr>
+                  <pic:blipFill>
+                    <a:blip r:embed="rId7" cstate="print">
+                      <a:extLst>
+                        <a:ext uri="{28A0092B-C50C-407E-A947-70E740481C1C}">
+                          <a14:useLocalDpi xmlns:a14="http://schemas.microsoft.com/office/drawing/2010/main" val="0"/>
+                        </a:ext>
+                      </a:extLst>
+                    </a:blip>
+                    <a:stretch>
+                      <a:fillRect/>
+                    </a:stretch>
+                  </pic:blipFill>
+                  <pic:spPr>
+                    <a:xfrm>
+                      <a:off x="0" y="0"/>
+                      <a:ext cx="1912575" cy="3037852"/>
+                    </a:xfrm>
+                    <a:prstGeom prst="rect">
+                      <a:avLst/>
+                    </a:prstGeom>
+                  </pic:spPr>
+                </pic:pic>
+              </a:graphicData>
+            </a:graphic>
+          </wp:inline>
+        </w:drawing>
+      </w:r>
+      <w:r>
+        <w:rPr>
+          <w:b/>
+          <w:noProof/>
+        </w:rPr>
+        <w:drawing>
+          <wp:inline distT="0" distB="0" distL="0" distR="0" wp14:anchorId="13A2CA2B" wp14:editId="67329DB9">
+            <wp:extent cx="2013783" cy="2900855"/>
+            <wp:effectExtent l="0" t="0" r="5715" b="0"/>
+            <wp:docPr id="5" name="Picture 5"/>
+            <wp:cNvGraphicFramePr>
+              <a:graphicFrameLocks xmlns:a="http://schemas.openxmlformats.org/drawingml/2006/main" noChangeAspect="1"/>
+            </wp:cNvGraphicFramePr>
+            <a:graphic xmlns:a="http://schemas.openxmlformats.org/drawingml/2006/main">
+              <a:graphicData uri="http://schemas.openxmlformats.org/drawingml/2006/picture">
+                <pic:pic xmlns:pic="http://schemas.openxmlformats.org/drawingml/2006/picture">
+                  <pic:nvPicPr>
+                    <pic:cNvPr id="0" name="Screen Shot 2013-04-22 at 3.30.07 PM.png"/>
+                    <pic:cNvPicPr/>
+                  </pic:nvPicPr>
+                  <pic:blipFill>
+                    <a:blip r:embed="rId8">
+                      <a:extLst>
+                        <a:ext uri="{28A0092B-C50C-407E-A947-70E740481C1C}">
+                          <a14:useLocalDpi xmlns:a14="http://schemas.microsoft.com/office/drawing/2010/main" val="0"/>
+                        </a:ext>
+                      </a:extLst>
+                    </a:blip>
+                    <a:stretch>
+                      <a:fillRect/>
+                    </a:stretch>
+                  </pic:blipFill>
+                  <pic:spPr>
+                    <a:xfrm>
+                      <a:off x="0" y="0"/>
+                      <a:ext cx="2013628" cy="2900632"/>
+                    </a:xfrm>
+                    <a:prstGeom prst="rect">
+                      <a:avLst/>
+                    </a:prstGeom>
+                  </pic:spPr>
+                </pic:pic>
+              </a:graphicData>
+            </a:graphic>
+          </wp:inline>
+        </w:drawing>
+      </w:r>
+      <w:r>
+        <w:rPr>
+          <w:b/>
+          <w:noProof/>
+        </w:rPr>
+        <w:drawing>
+          <wp:inline distT="0" distB="0" distL="0" distR="0" wp14:anchorId="1BD9B4B3" wp14:editId="09F5FF7D">
+            <wp:extent cx="1812415" cy="2876550"/>
+            <wp:effectExtent l="0" t="0" r="0" b="0"/>
+            <wp:docPr id="6" name="Picture 6"/>
+            <wp:cNvGraphicFramePr>
+              <a:graphicFrameLocks xmlns:a="http://schemas.openxmlformats.org/drawingml/2006/main" noChangeAspect="1"/>
+            </wp:cNvGraphicFramePr>
+            <a:graphic xmlns:a="http://schemas.openxmlformats.org/drawingml/2006/main">
+              <a:graphicData uri="http://schemas.openxmlformats.org/drawingml/2006/picture">
+                <pic:pic xmlns:pic="http://schemas.openxmlformats.org/drawingml/2006/picture">
+                  <pic:nvPicPr>
+                    <pic:cNvPr id="0" name="Screen Shot 2013-04-22 at 3.30.53 PM.png"/>
+                    <pic:cNvPicPr/>
+                  </pic:nvPicPr>
+                  <pic:blipFill>
+                    <a:blip r:embed="rId9" cstate="print">
+                      <a:extLst>
+                        <a:ext uri="{28A0092B-C50C-407E-A947-70E740481C1C}">
+                          <a14:useLocalDpi xmlns:a14="http://schemas.microsoft.com/office/drawing/2010/main" val="0"/>
+                        </a:ext>
+                      </a:extLst>
+                    </a:blip>
+                    <a:stretch>
+                      <a:fillRect/>
+                    </a:stretch>
+                  </pic:blipFill>
+                  <pic:spPr>
+                    <a:xfrm>
+                      <a:off x="0" y="0"/>
+                      <a:ext cx="1814787" cy="2880315"/>
+                    </a:xfrm>
+                    <a:prstGeom prst="rect">
+                      <a:avLst/>
+                    </a:prstGeom>
+                  </pic:spPr>
+                </pic:pic>
+              </a:graphicData>
+            </a:graphic>
+          </wp:inline>
+        </w:drawing>
+      </w:r>
+    </w:p>
+    <w:p>
+      <w:pPr>
+        <w:pStyle w:val="Caption"/>
+        <w:jc w:val="center"/>
+        <w:rPr>
+          <w:color w:val="auto"/>
+        </w:rPr>
+      </w:pPr>
+      <w:r>
+        <w:rPr>
+          <w:color w:val="auto"/>
+        </w:rPr>
+        <w:t xml:space="preserve">Figure </w:t>
+      </w:r>
+      <w:r>
+        <w:rPr>
+          <w:color w:val="auto"/>
+        </w:rPr>
+        <w:fldChar w:fldCharType="begin"/>
+      </w:r>
+      <w:r>
+        <w:rPr>
+          <w:color w:val="auto"/>
+        </w:rPr>
+        <w:instrText xml:space="preserve"> SEQ Figure \* ARABIC </w:instrText>
+      </w:r>
+      <w:r>
+        <w:rPr>
+          <w:color w:val="auto"/>
+        </w:rPr>
+        <w:fldChar w:fldCharType="separate"/>
+      </w:r>
+      <w:r>
+        <w:rPr>
+          <w:noProof/>
+          <w:color w:val="auto"/>
+        </w:rPr>
+        <w:t>3</w:t>
+      </w:r>
+      <w:r>
+        <w:rPr>
+          <w:color w:val="auto"/>
+        </w:rPr>
+        <w:fldChar w:fldCharType="end"/>
+      </w:r>
+      <w:r>
+        <w:rPr>
+          <w:color w:val="auto"/>
+        </w:rPr>
+        <w:t>: The login, registration, and beginning recommendation screens respectively.</w:t>
+      </w:r>
+    </w:p>
+    <w:p>
+      <w:pPr>
+        <w:keepNext/>
+        <w:jc w:val="center"/>
+      </w:pPr>
+      <w:r>
+        <w:rPr>
+          <w:noProof/>
+        </w:rPr>
+        <w:drawing>
+          <wp:inline distT="0" distB="0" distL="0" distR="0" wp14:anchorId="6CDF9552" wp14:editId="58705C28">
+            <wp:extent cx="1850065" cy="3289005"/>
+            <wp:effectExtent l="0" t="0" r="0" b="6985"/>
+            <wp:docPr id="7" name="Picture 7"/>
+            <wp:cNvGraphicFramePr>
+              <a:graphicFrameLocks xmlns:a="http://schemas.openxmlformats.org/drawingml/2006/main" noChangeAspect="1"/>
+            </wp:cNvGraphicFramePr>
+            <a:graphic xmlns:a="http://schemas.openxmlformats.org/drawingml/2006/main">
+              <a:graphicData uri="http://schemas.openxmlformats.org/drawingml/2006/picture">
+                <pic:pic xmlns:pic="http://schemas.openxmlformats.org/drawingml/2006/picture">
+                  <pic:nvPicPr>
+                    <pic:cNvPr id="0" name="Screenshot_2013-04-21-20-14-51.png"/>
+                    <pic:cNvPicPr/>
+                  </pic:nvPicPr>
+                  <pic:blipFill>
+                    <a:blip r:embed="rId10" cstate="print">
+                      <a:extLst>
+                        <a:ext uri="{28A0092B-C50C-407E-A947-70E740481C1C}">
+                          <a14:useLocalDpi xmlns:a14="http://schemas.microsoft.com/office/drawing/2010/main" val="0"/>
+                        </a:ext>
+                      </a:extLst>
+                    </a:blip>
+                    <a:stretch>
+                      <a:fillRect/>
+                    </a:stretch>
+                  </pic:blipFill>
+                  <pic:spPr>
+                    <a:xfrm>
+                      <a:off x="0" y="0"/>
+                      <a:ext cx="1849721" cy="3288394"/>
+                    </a:xfrm>
+                    <a:prstGeom prst="rect">
+                      <a:avLst/>
+                    </a:prstGeom>
+                  </pic:spPr>
+                </pic:pic>
+              </a:graphicData>
+            </a:graphic>
+          </wp:inline>
+        </w:drawing>
+      </w:r>
+      <w:r>
+        <w:rPr>
+          <w:noProof/>
+        </w:rPr>
+        <w:drawing>
+          <wp:inline distT="0" distB="0" distL="0" distR="0" wp14:anchorId="698C3DA0" wp14:editId="44250DD3">
+            <wp:extent cx="1839433" cy="3270104"/>
+            <wp:effectExtent l="0" t="0" r="8890" b="6985"/>
+            <wp:docPr id="8" name="Picture 8"/>
+            <wp:cNvGraphicFramePr>
+              <a:graphicFrameLocks xmlns:a="http://schemas.openxmlformats.org/drawingml/2006/main" noChangeAspect="1"/>
+            </wp:cNvGraphicFramePr>
+            <a:graphic xmlns:a="http://schemas.openxmlformats.org/drawingml/2006/main">
+              <a:graphicData uri="http://schemas.openxmlformats.org/drawingml/2006/picture">
+                <pic:pic xmlns:pic="http://schemas.openxmlformats.org/drawingml/2006/picture">
+                  <pic:nvPicPr>
+                    <pic:cNvPr id="0" name="Screenshot_2013-04-21-20-15-11.png"/>
+                    <pic:cNvPicPr/>
+                  </pic:nvPicPr>
+                  <pic:blipFill>
+                    <a:blip r:embed="rId11" cstate="print">
+                      <a:extLst>
+                        <a:ext uri="{28A0092B-C50C-407E-A947-70E740481C1C}">
+                          <a14:useLocalDpi xmlns:a14="http://schemas.microsoft.com/office/drawing/2010/main" val="0"/>
+                        </a:ext>
+                      </a:extLst>
+                    </a:blip>
+                    <a:stretch>
+                      <a:fillRect/>
+                    </a:stretch>
+                  </pic:blipFill>
+                  <pic:spPr>
+                    <a:xfrm>
+                      <a:off x="0" y="0"/>
+                      <a:ext cx="1840172" cy="3271418"/>
+                    </a:xfrm>
+                    <a:prstGeom prst="rect">
+                      <a:avLst/>
+                    </a:prstGeom>
+                  </pic:spPr>
+                </pic:pic>
+              </a:graphicData>
+            </a:graphic>
+          </wp:inline>
+        </w:drawing>
+      </w:r>
+      <w:r>
+        <w:rPr>
+          <w:noProof/>
+        </w:rPr>
+        <w:drawing>
+          <wp:inline distT="0" distB="0" distL="0" distR="0" wp14:anchorId="5C90244D" wp14:editId="20CD9735">
+            <wp:extent cx="1840762" cy="3272465"/>
+            <wp:effectExtent l="0" t="0" r="7620" b="4445"/>
+            <wp:docPr id="9" name="Picture 9"/>
+            <wp:cNvGraphicFramePr>
+              <a:graphicFrameLocks xmlns:a="http://schemas.openxmlformats.org/drawingml/2006/main" noChangeAspect="1"/>
+            </wp:cNvGraphicFramePr>
+            <a:graphic xmlns:a="http://schemas.openxmlformats.org/drawingml/2006/main">
+              <a:graphicData uri="http://schemas.openxmlformats.org/drawingml/2006/picture">
+                <pic:pic xmlns:pic="http://schemas.openxmlformats.org/drawingml/2006/picture">
+                  <pic:nvPicPr>
+                    <pic:cNvPr id="0" name="Screenshot_2013-04-21-20-15-17.png"/>
+                    <pic:cNvPicPr/>
+                  </pic:nvPicPr>
+                  <pic:blipFill>
+                    <a:blip r:embed="rId12" cstate="print">
+                      <a:extLst>
+                        <a:ext uri="{28A0092B-C50C-407E-A947-70E740481C1C}">
+                          <a14:useLocalDpi xmlns:a14="http://schemas.microsoft.com/office/drawing/2010/main" val="0"/>
+                        </a:ext>
+                      </a:extLst>
+                    </a:blip>
+                    <a:stretch>
+                      <a:fillRect/>
+                    </a:stretch>
+                  </pic:blipFill>
+                  <pic:spPr>
+                    <a:xfrm>
+                      <a:off x="0" y="0"/>
+                      <a:ext cx="1844357" cy="3278857"/>
+                    </a:xfrm>
+                    <a:prstGeom prst="rect">
+                      <a:avLst/>
+                    </a:prstGeom>
+                  </pic:spPr>
+                </pic:pic>
+              </a:graphicData>
+            </a:graphic>
+          </wp:inline>
+        </w:drawing>
+      </w:r>
+    </w:p>
+    <w:p>
+      <w:pPr>
+        <w:pStyle w:val="Caption"/>
+        <w:jc w:val="center"/>
+        <w:rPr>
+          <w:color w:val="auto"/>
+        </w:rPr>
+      </w:pPr>
+      <w:r>
+        <w:rPr>
+          <w:color w:val="auto"/>
+        </w:rPr>
+        <w:t xml:space="preserve">Figure </w:t>
+      </w:r>
+      <w:r>
+        <w:rPr>
+          <w:color w:val="auto"/>
+        </w:rPr>
+        <w:fldChar w:fldCharType="begin"/>
+      </w:r>
+      <w:r>
+        <w:rPr>
+          <w:color w:val="auto"/>
+        </w:rPr>
+        <w:instrText xml:space="preserve"> SEQ Figure \* ARABIC </w:instrText>
+      </w:r>
+      <w:r>
+        <w:rPr>
+          <w:color w:val="auto"/>
+        </w:rPr>
+        <w:fldChar w:fldCharType="separate"/>
+      </w:r>
+      <w:r>
+        <w:rPr>
+          <w:noProof/>
+          <w:color w:val="auto"/>
+        </w:rPr>
+        <w:t>4</w:t>
+      </w:r>
+      <w:r>
+        <w:rPr>
+          <w:color w:val="auto"/>
+        </w:rPr>
+        <w:fldChar w:fldCharType="end"/>
+      </w:r>
+      <w:r>
+        <w:rPr>
+          <w:color w:val="auto"/>
+        </w:rPr>
+        <w:t>: The recommendation, list view, and map view screens respectively.</w:t>
+      </w:r>
+    </w:p>
+    <w:p>
+      <w:pPr>
+        <w:jc w:val="left"/>
+        <w:rPr>
+          <w:b/>
+        </w:rPr>
+      </w:pPr>
+      <w:r>
+        <w:rPr>
+          <w:b/>
+        </w:rPr>
+        <w:t>Contributions</w:t>
+      </w:r>
+    </w:p>
+    <w:p>
+      <w:pPr>
+        <w:jc w:val="left"/>
+        <w:rPr>
+          <w:b/>
+        </w:rPr>
+      </w:pPr>
     </w:p>
     <w:p>
       <w:pPr>
@@ -541,56 +1171,54 @@
       </w:pPr>
       <w:r>
         <w:tab/>
-      </w:r>
-      <w:r>
-        <w:t>The recommendation screen allows users to ask for old, new, or a mixture of both types of restaurants for recommendation.  Then they also select a number of results they want returned for recommendations.  The next screen will show a tabular display of either a map with all of the recommended restaurants shown and available for clicking on for more information, or a list view of the restaurants in order of best recommendation.  All other Figures show screenshots showing each step.</w:t>
-      </w:r>
-    </w:p>
-    <w:p>
-      <w:pPr>
-        <w:jc w:val="left"/>
-        <w:rPr>
-          <w:b/>
-        </w:rPr>
-      </w:pPr>
-    </w:p>
-    <w:p>
-      <w:pPr>
-        <w:jc w:val="left"/>
-        <w:rPr>
-          <w:b/>
-        </w:rPr>
-      </w:pPr>
-      <w:r>
-        <w:rPr>
-          <w:b/>
-        </w:rPr>
-        <w:t>Contributions</w:t>
-      </w:r>
-    </w:p>
-    <w:p>
-      <w:pPr>
-        <w:jc w:val="left"/>
-        <w:rPr>
-          <w:b/>
-        </w:rPr>
-      </w:pPr>
-    </w:p>
-    <w:p>
-      <w:pPr>
-        <w:jc w:val="left"/>
-      </w:pPr>
+        <w:t xml:space="preserve">Song </w:t>
+      </w:r>
+      <w:r>
+        <w:t>completed</w:t>
+      </w:r>
+      <w:r>
+        <w:t xml:space="preserve"> all of the android programming for the recommendation screen and the recommendation view screen, both map and list views.  </w:t>
+      </w:r>
+      <w:r>
+        <w:t>Chakravarthy</w:t>
+      </w:r>
+      <w:r>
+        <w:t xml:space="preserve"> helped clean the yelp dataset and uploaded it to the MongoLab Database.  Steven programmed the offline SVD method for predictions, as well as the training program for k.  Yuwei did all of the programming </w:t>
+      </w:r>
       <w:r>
         <w:lastRenderedPageBreak/>
+        <w:t>of the login and registration screens.  All members were involved in the design and helped each other with problems.</w:t>
+      </w:r>
+    </w:p>
+    <w:p>
+      <w:pPr>
+        <w:jc w:val="left"/>
+      </w:pPr>
+      <w:r>
         <w:tab/>
-        <w:t xml:space="preserve">Song did all of the android programming for the recommendation screen and the recommendation view screen, both map and list views.  </w:t>
-      </w:r>
-      <w:r>
-        <w:t>Chakravarthy</w:t>
-      </w:r>
-      <w:r>
-        <w:t xml:space="preserve"> helped clean the yelp dataset and uploaded it to the MongoLab Database.  Steven programmed the offline SVD method for predictions, as well as the training program for k.  Yuwei did all of the programming of the login and registration screens.  All members were involved in the design and helped each other with problems.</w:t>
-      </w:r>
+      </w:r>
+    </w:p>
+    <w:p>
+      <w:pPr>
+        <w:jc w:val="left"/>
+        <w:rPr>
+          <w:b/>
+        </w:rPr>
+      </w:pPr>
+      <w:r>
+        <w:rPr>
+          <w:b/>
+        </w:rPr>
+        <w:t>File Layout</w:t>
+      </w:r>
+    </w:p>
+    <w:p>
+      <w:pPr>
+        <w:jc w:val="left"/>
+        <w:rPr>
+          <w:b/>
+        </w:rPr>
+      </w:pPr>
     </w:p>
     <w:p>
       <w:pPr>
@@ -599,40 +1227,10 @@
       <w:r>
         <w:tab/>
       </w:r>
-    </w:p>
-    <w:p>
-      <w:pPr>
-        <w:jc w:val="left"/>
-        <w:rPr>
-          <w:b/>
-        </w:rPr>
-      </w:pPr>
-      <w:r>
-        <w:rPr>
-          <w:b/>
-        </w:rPr>
-        <w:t>File Layout</w:t>
-      </w:r>
-    </w:p>
-    <w:p>
-      <w:pPr>
-        <w:jc w:val="left"/>
-        <w:rPr>
-          <w:b/>
-        </w:rPr>
-      </w:pPr>
-    </w:p>
-    <w:p>
-      <w:pPr>
-        <w:jc w:val="left"/>
-      </w:pPr>
-      <w:r>
-        <w:tab/>
-      </w:r>
       <w:r>
         <w:t xml:space="preserve">All of the code can be found on </w:t>
       </w:r>
-      <w:hyperlink r:id="rId7" w:history="1">
+      <w:hyperlink r:id="rId13" w:history="1">
         <w:r>
           <w:rPr>
             <w:rStyle w:val="Hyperlink"/>
@@ -643,7 +1241,7 @@
       <w:r>
         <w:t xml:space="preserve">.  Give your Google email account to </w:t>
       </w:r>
-      <w:hyperlink r:id="rId8" w:history="1">
+      <w:hyperlink r:id="rId14" w:history="1">
         <w:r>
           <w:rPr>
             <w:rStyle w:val="Hyperlink"/>
@@ -660,7 +1258,7 @@
       <w:r>
         <w:t>to log in (</w:t>
       </w:r>
-      <w:hyperlink r:id="rId9" w:history="1">
+      <w:hyperlink r:id="rId15" w:history="1">
         <w:r>
           <w:rPr>
             <w:rStyle w:val="Hyperlink"/>
@@ -684,7 +1282,27 @@
         <w:t xml:space="preserve"> </w:t>
       </w:r>
       <w:r>
-        <w:t>dataset is removed because it is too big.  EarlyPres contains the presentation material for the first presentation where the idea was first presented to the class in the middle of the semester.  Chakravarthy’s work of parsing and cleaning the r</w:t>
+        <w:t>dataset is removed</w:t>
+      </w:r>
+      <w:r>
+        <w:t xml:space="preserve"> from the folder</w:t>
+      </w:r>
+      <w:r>
+        <w:t xml:space="preserve"> because it is too big</w:t>
+      </w:r>
+      <w:r>
+        <w:t xml:space="preserve"> for uploading to the repository (but can be downloaded at ***Where</w:t>
+      </w:r>
+      <w:proofErr w:type="gramStart"/>
+      <w:r>
+        <w:t>?*</w:t>
+      </w:r>
+      <w:proofErr w:type="gramEnd"/>
+      <w:r>
+        <w:t>**)</w:t>
+      </w:r>
+      <w:r>
+        <w:t>.  EarlyPres contains the presentation material for the first presentation where the idea was first presented to the class in the middle of the semester.  Chakravarthy’s work of parsing and cleaning the r</w:t>
       </w:r>
       <w:r>
         <w:t>estaurant data was done by hand and only shown in the online database.</w:t>
@@ -728,10 +1346,85 @@
         <w:tab/>
       </w:r>
       <w:r>
-        <w:t>There are many improvements that we have identified for this system that is outside the objectives of this class.  We would like to add restaurant searching and cuisine filtering in order to target certain recommendations or restaurants to rate.  We would also like to add the ability for the user to modify ratings in case their preferences change.  Currently users can only add ratings at the time of registration and these ratings cannot be changed or added to.  This system only gives recommendations off of these registration ratings.  We would like to change the format of the recommendations at registration where we give them random restaurants, one at a time, asking what they would rate it or if they have not eaten there.  This would loop until we have no restaurants left or some number x restaurants are rated.  This x would be empirically shown to be a minimum x required to get decent recommendations. We would also like our users to be able to add a restaurant not currently in our database.  This would make the system much more usable since businesses change over time and that could also expand our area of coverage.  Also, with more time, further empirical data should be collected on the x as cross validation is often biased and not always a great measurement.  User studies and questionnaires could be given to determine the effectiveness of the system</w:t>
+        <w:t xml:space="preserve">There are many improvements that we have identified for this system that is outside the objectives of this class.  We would like to add restaurant searching and cuisine filtering in order to target certain recommendations or restaurants to rate.  We would also like to add the ability for the user to modify ratings in case their preferences change.  Currently users can only add ratings at the time of registration and these ratings cannot be changed or added to.  This system only gives recommendations off of these </w:t>
+      </w:r>
+      <w:r>
+        <w:t>original</w:t>
+      </w:r>
+      <w:r>
+        <w:t xml:space="preserve"> ratings.  We would </w:t>
+      </w:r>
+      <w:r>
+        <w:t xml:space="preserve">also </w:t>
+      </w:r>
+      <w:r>
+        <w:t xml:space="preserve">like to change the format of the recommendations at registration where we give them random restaurants, one at a time, asking what they would rate it or if they have not eaten there.  This would loop until we have no restaurants left or some </w:t>
+      </w:r>
+      <w:r>
+        <w:t xml:space="preserve">x </w:t>
+      </w:r>
+      <w:proofErr w:type="gramStart"/>
+      <w:r>
+        <w:t xml:space="preserve">number </w:t>
+      </w:r>
+      <w:r>
+        <w:t>of</w:t>
+      </w:r>
+      <w:r>
+        <w:t xml:space="preserve"> restaurants are</w:t>
+      </w:r>
+      <w:proofErr w:type="gramEnd"/>
+      <w:r>
+        <w:t xml:space="preserve"> rated.  This x would be empirically shown to be a minimum x required to </w:t>
+      </w:r>
+      <w:r>
+        <w:t>receive</w:t>
+      </w:r>
+      <w:r>
+        <w:t xml:space="preserve"> </w:t>
+      </w:r>
+      <w:r>
+        <w:t xml:space="preserve">improved </w:t>
+      </w:r>
+      <w:r>
+        <w:t>recommendations. We would also like our users to be able to add a restaurant not currently in our database.  This would make the system much more usable since businesses change over time and th</w:t>
+      </w:r>
+      <w:r>
+        <w:t>is</w:t>
+      </w:r>
+      <w:r>
+        <w:t xml:space="preserve"> could also expand our area of coverage</w:t>
+      </w:r>
+      <w:r>
+        <w:t xml:space="preserve"> over time</w:t>
+      </w:r>
+      <w:r>
+        <w:t xml:space="preserve">.  Also, with more time, further empirical data should be collected on the </w:t>
+      </w:r>
+      <w:r>
+        <w:t>recommendation system</w:t>
+      </w:r>
+      <w:r>
+        <w:t xml:space="preserve"> as cross validation is often biased and not always a great measurement.  User studies and questionnaires could be given to determine the effectiveness of the system</w:t>
       </w:r>
       <w:r>
         <w:t xml:space="preserve"> and other algorithms could be tested to determine which works more efficiently and more accurately.</w:t>
+      </w:r>
+      <w:r>
+        <w:t xml:space="preserve">  Finally, predictions are only updated when the program is manually </w:t>
+      </w:r>
+      <w:proofErr w:type="gramStart"/>
+      <w:r>
+        <w:t>ran</w:t>
+      </w:r>
+      <w:proofErr w:type="gramEnd"/>
+      <w:r>
+        <w:t xml:space="preserve"> from a computer.  This should be more autonomous, either by scheduling a time to run both the prediction program and the k training program or by linking it to adding new ratings or users so that the predictions contain the most up-to-date recommendations, using all of the ratings data.  The other option would be to make the prediction code much more efficient and updating the predictions online, which would take careful consideration of the k accuracy/efficiency trade</w:t>
+      </w:r>
+      <w:bookmarkStart w:id="0" w:name="_GoBack"/>
+      <w:bookmarkEnd w:id="0"/>
+      <w:r>
+        <w:t>off.</w:t>
       </w:r>
     </w:p>
     <w:sectPr>

</xml_diff>

<commit_message>
made changes based on what works to the report
</commit_message>
<xml_diff>
--- a/Report.docx
+++ b/Report.docx
@@ -191,15 +191,7 @@
         <w:t>The algorithm used in this project to make restaurant predictions for users is a Collaborative Filtering method using Singular Value Decomposition (SVD) to create predictions based on users who rated items similarly</w:t>
       </w:r>
       <w:r>
-        <w:t>.  This method was learned from documents from the websites of [1]</w:t>
-      </w:r>
-      <w:proofErr w:type="gramStart"/>
-      <w:r>
-        <w:t>,[</w:t>
-      </w:r>
-      <w:proofErr w:type="gramEnd"/>
-      <w:r>
-        <w:t>2],[3]</w:t>
+        <w:t>.  This method was learned from documents from the websites of [1],[2],[3]</w:t>
       </w:r>
       <w:r>
         <w:t xml:space="preserve">.  The idea is that users who agree on previously rated restaurants will agree on ratings for restaurants that they have not yet tried.  The algorithm first accesses the online database to obtain the current ratting matrix.  Each row represents a different user and each column represents a different restaurant.  Based on the dataset described above, this matrix starts off as a </w:t>
@@ -335,15 +327,7 @@
         <w:t>T</w:t>
       </w:r>
       <w:r>
-        <w:t>.  The algorithm deletes the old predictions on the database, and uploads only those new user restaurant prediction pairs for the PittFood users (i.e. ids denoted with a “</w:t>
-      </w:r>
-      <w:proofErr w:type="spellStart"/>
-      <w:r>
-        <w:t>pf</w:t>
-      </w:r>
-      <w:proofErr w:type="spellEnd"/>
-      <w:r>
-        <w:t xml:space="preserve">_” prefix) which are not already rated. </w:t>
+        <w:t xml:space="preserve">.  The algorithm deletes the old predictions on the database, and uploads only those new user restaurant prediction pairs for the PittFood users (i.e. ids denoted with a “pf_” prefix) which are not already rated. </w:t>
       </w:r>
     </w:p>
     <w:p>
@@ -714,10 +698,22 @@
         <w:t xml:space="preserve">.  Then, to defeat the cold-start problem for a new user, </w:t>
       </w:r>
       <w:r>
-        <w:t>the interface gives the users an opportunity to rate several restaurants</w:t>
-      </w:r>
-      <w:r>
-        <w:t xml:space="preserve">.  If they do not then they will be given the average ratings for each restaurant as their predicted rating.  Now we go to the recommendation screen, which is the same screen the users who login will </w:t>
+        <w:t xml:space="preserve">the interface </w:t>
+      </w:r>
+      <w:r>
+        <w:t xml:space="preserve">forces the user to </w:t>
+      </w:r>
+      <w:r>
+        <w:t xml:space="preserve">rate </w:t>
+      </w:r>
+      <w:r>
+        <w:t xml:space="preserve">ten </w:t>
+      </w:r>
+      <w:r>
+        <w:t>restaurants</w:t>
+      </w:r>
+      <w:r>
+        <w:t xml:space="preserve">.  Now we go to the recommendation screen, which is the same screen the users who login will </w:t>
       </w:r>
       <w:r>
         <w:t>start</w:t>
@@ -725,10 +721,14 @@
       <w:r>
         <w:t>.</w:t>
       </w:r>
-    </w:p>
-    <w:p>
-      <w:pPr>
-        <w:jc w:val="center"/>
+      <w:r>
+        <w:t xml:space="preserve">  </w:t>
+      </w:r>
+    </w:p>
+    <w:p>
+      <w:pPr>
+        <w:ind w:firstLine="720"/>
+        <w:jc w:val="left"/>
       </w:pPr>
       <w:r>
         <w:t>The recommendation screen allows users to ask for old</w:t>
@@ -743,17 +743,21 @@
         <w:t xml:space="preserve"> (restaurants they have not rated)</w:t>
       </w:r>
       <w:r>
-        <w:t>, or a mixture of both types of restaurants for recommendation.  Then they also select a number of results they want returned for recommendations.  The next screen will show a tabular display of either a map with all of the recommended restaurants shown and available for clicking on for more information, or a list view of the restaurants in order of best recommendation</w:t>
+        <w:t xml:space="preserve">, or a mixture of both types of restaurants for recommendation.  </w:t>
+      </w:r>
+      <w:r>
+        <w:t xml:space="preserve">The new and both options will only work if the prediction program has been manually run since the user completed the registration process.  </w:t>
+      </w:r>
+      <w:bookmarkStart w:id="0" w:name="_GoBack"/>
+      <w:bookmarkEnd w:id="0"/>
+      <w:r>
+        <w:t>Then they also select a number of results they want returned for recommendations.  The next screen will show a tabular display of either a map with all of the recommended restaurants shown and available for clicking on for more information, or a list view of the restaurants in order of best recommendation</w:t>
       </w:r>
       <w:r>
         <w:t xml:space="preserve"> depending on the tab the user selects</w:t>
       </w:r>
       <w:r>
-        <w:t xml:space="preserve">.  </w:t>
-      </w:r>
-      <w:proofErr w:type="gramStart"/>
-      <w:r>
-        <w:t xml:space="preserve">All other Figures </w:t>
+        <w:t xml:space="preserve">.  All other Figures </w:t>
       </w:r>
       <w:r>
         <w:t xml:space="preserve">below </w:t>
@@ -767,7 +771,6 @@
       <w:r>
         <w:t>each step.</w:t>
       </w:r>
-      <w:proofErr w:type="gramEnd"/>
     </w:p>
     <w:p>
       <w:pPr>
@@ -1289,23 +1292,7 @@
         </w:r>
       </w:hyperlink>
       <w:r>
-        <w:t xml:space="preserve">).  </w:t>
-      </w:r>
-      <w:proofErr w:type="gramStart"/>
-      <w:r>
-        <w:t>k.txt</w:t>
-      </w:r>
-      <w:proofErr w:type="gramEnd"/>
-      <w:r>
-        <w:t xml:space="preserve"> is the file containing the k trained from the </w:t>
-      </w:r>
-      <w:proofErr w:type="spellStart"/>
-      <w:r>
-        <w:t>FoodRecSVDTrain</w:t>
-      </w:r>
-      <w:proofErr w:type="spellEnd"/>
-      <w:r>
-        <w:t xml:space="preserve"> program.  Report.docx is this paper and Presentation.pptx is the final </w:t>
+        <w:t xml:space="preserve">).  k.txt is the file containing the k trained from the FoodRecSVDTrain program.  Report.docx is this paper and Presentation.pptx is the final </w:t>
       </w:r>
       <w:r>
         <w:t>presentation</w:t>
@@ -1314,15 +1301,7 @@
         <w:t xml:space="preserve"> given on </w:t>
       </w:r>
       <w:r>
-        <w:t xml:space="preserve">the last class.  </w:t>
-      </w:r>
-      <w:proofErr w:type="spellStart"/>
-      <w:r>
-        <w:t>AIS_PittFood_Android_build</w:t>
-      </w:r>
-      <w:proofErr w:type="spellEnd"/>
-      <w:r>
-        <w:t xml:space="preserve"> contains the </w:t>
+        <w:t xml:space="preserve">the last class.  AIS_PittFood_Android_build contains the </w:t>
       </w:r>
       <w:r>
         <w:t xml:space="preserve">package </w:t>
@@ -1334,82 +1313,19 @@
         <w:t>Song wrote for his contribution</w:t>
       </w:r>
       <w:r>
-        <w:t xml:space="preserve"> (</w:t>
-      </w:r>
-      <w:proofErr w:type="spellStart"/>
-      <w:r>
-        <w:t>com.example.yelpAnalysis</w:t>
-      </w:r>
-      <w:proofErr w:type="spellEnd"/>
-      <w:r>
-        <w:t>)</w:t>
+        <w:t xml:space="preserve"> (com.example.yelpAnalysis)</w:t>
       </w:r>
       <w:r>
         <w:t xml:space="preserve"> </w:t>
       </w:r>
       <w:r>
-        <w:t>and the package that Yuwei wrote for his contribution (</w:t>
-      </w:r>
-      <w:proofErr w:type="spellStart"/>
-      <w:r>
-        <w:t>com.Yuwei.pittfood</w:t>
-      </w:r>
-      <w:proofErr w:type="spellEnd"/>
-      <w:r>
-        <w:t xml:space="preserve">).  </w:t>
-      </w:r>
-      <w:proofErr w:type="spellStart"/>
-      <w:r>
-        <w:t>AIS_PittFood_Android_build</w:t>
-      </w:r>
-      <w:proofErr w:type="spellEnd"/>
-      <w:r>
-        <w:t xml:space="preserve">/bin contains the </w:t>
-      </w:r>
-      <w:proofErr w:type="spellStart"/>
-      <w:r>
-        <w:t>apk</w:t>
-      </w:r>
-      <w:proofErr w:type="spellEnd"/>
-      <w:r>
-        <w:t xml:space="preserve"> file used for the demo.</w:t>
-      </w:r>
-      <w:r>
-        <w:t xml:space="preserve">  </w:t>
-      </w:r>
-      <w:bookmarkStart w:id="0" w:name="_GoBack"/>
-      <w:bookmarkEnd w:id="0"/>
-      <w:proofErr w:type="spellStart"/>
-      <w:r>
-        <w:t>FoodRecSVD</w:t>
-      </w:r>
-      <w:proofErr w:type="spellEnd"/>
-      <w:r>
-        <w:t xml:space="preserve"> is the prediction program and </w:t>
-      </w:r>
-      <w:proofErr w:type="spellStart"/>
-      <w:r>
-        <w:t>FoodRecSVDTrain</w:t>
-      </w:r>
-      <w:proofErr w:type="spellEnd"/>
-      <w:r>
-        <w:t xml:space="preserve"> gives the plot at Figure1 and the k with the smallest MSE for </w:t>
-      </w:r>
-      <w:proofErr w:type="spellStart"/>
-      <w:r>
-        <w:t>FoodRecSVD</w:t>
-      </w:r>
-      <w:proofErr w:type="spellEnd"/>
-      <w:r>
-        <w:t xml:space="preserve"> to use.  </w:t>
-      </w:r>
-      <w:proofErr w:type="spellStart"/>
-      <w:r>
-        <w:t>RaterParser</w:t>
-      </w:r>
-      <w:proofErr w:type="spellEnd"/>
-      <w:r>
-        <w:t xml:space="preserve"> parses the ratings from the yelp dataset into the online database, although the yelp</w:t>
+        <w:t xml:space="preserve">and the package that Yuwei wrote for his contribution (com.Yuwei.pittfood).  </w:t>
+      </w:r>
+      <w:r>
+        <w:t>AIS_PittFood_Android_build/bin contains the apk file used for the demo.</w:t>
+      </w:r>
+      <w:r>
+        <w:t xml:space="preserve">  FoodRecSVD is the prediction program and FoodRecSVDTrain gives the plot at Figure1 and the k with the smallest MSE for FoodRecSVD to use.  RaterParser parses the ratings from the yelp dataset into the online database, although the yelp</w:t>
       </w:r>
       <w:r>
         <w:t xml:space="preserve"> </w:t>
@@ -1444,26 +1360,10 @@
         <w:t>.</w:t>
       </w:r>
       <w:r>
-        <w:t xml:space="preserve">  </w:t>
-      </w:r>
-      <w:proofErr w:type="spellStart"/>
-      <w:r>
-        <w:t>RaterParser</w:t>
-      </w:r>
-      <w:proofErr w:type="spellEnd"/>
-      <w:r>
-        <w:t xml:space="preserve"> does not delete old records, so running it again, will repeat record (so don’t run it again unless you delete the table online first).</w:t>
-      </w:r>
-      <w:r>
-        <w:t xml:space="preserve">  </w:t>
-      </w:r>
-      <w:proofErr w:type="spellStart"/>
-      <w:r>
-        <w:t>EarlyPres</w:t>
-      </w:r>
-      <w:proofErr w:type="spellEnd"/>
-      <w:r>
-        <w:t xml:space="preserve"> contains the presentation material for the first presentation where the idea was first presented to the class in the middle of the semester.  Chakravarthy’s work of parsing and cleaning the r</w:t>
+        <w:t xml:space="preserve">  RaterParser does not delete old records, so running it again, will repeat record (so don’t run it again unless you delete the table online first).</w:t>
+      </w:r>
+      <w:r>
+        <w:t xml:space="preserve">  EarlyPres contains the presentation material for the first presentation where the idea was first presented to the class in the middle of the semester.  Chakravarthy’s work of parsing and cleaning the r</w:t>
       </w:r>
       <w:r>
         <w:t>estaurant data was done by hand and only shown in the online database.</w:t>
@@ -1524,7 +1424,6 @@
       <w:r>
         <w:t xml:space="preserve">x </w:t>
       </w:r>
-      <w:proofErr w:type="gramStart"/>
       <w:r>
         <w:t xml:space="preserve">number </w:t>
       </w:r>
@@ -1532,11 +1431,7 @@
         <w:t>of</w:t>
       </w:r>
       <w:r>
-        <w:t xml:space="preserve"> restaurants are</w:t>
-      </w:r>
-      <w:proofErr w:type="gramEnd"/>
-      <w:r>
-        <w:t xml:space="preserve"> rated.  This x would be empirically shown to be a minimum x required to </w:t>
+        <w:t xml:space="preserve"> restaurants are rated.  This x would be empirically shown to be a minimum x required to </w:t>
       </w:r>
       <w:r>
         <w:t>receive</w:t>
@@ -1572,15 +1467,7 @@
         <w:t xml:space="preserve"> and other algorithms could be tested to determine which works more efficiently and more accurately.</w:t>
       </w:r>
       <w:r>
-        <w:t xml:space="preserve">  Finally, predictions are only updated when the program is manually </w:t>
-      </w:r>
-      <w:proofErr w:type="gramStart"/>
-      <w:r>
-        <w:t>ran</w:t>
-      </w:r>
-      <w:proofErr w:type="gramEnd"/>
-      <w:r>
-        <w:t xml:space="preserve"> from a computer.  This should be more autonomous, either by scheduling a time to run both the prediction program and the k training program or by linking it to adding new ratings or users so that the predictions </w:t>
+        <w:t xml:space="preserve">  Finally, predictions are only updated when the program is manually ran from a computer.  This should be more autonomous, either by scheduling a time to run both the prediction program and the k training program or by linking it to adding new ratings or users so that the predictions </w:t>
       </w:r>
       <w:r>
         <w:lastRenderedPageBreak/>

</xml_diff>

<commit_message>
small edits for report
</commit_message>
<xml_diff>
--- a/Report.docx
+++ b/Report.docx
@@ -191,7 +191,15 @@
         <w:t>The algorithm used in this project to make restaurant predictions for users is a Collaborative Filtering method using Singular Value Decomposition (SVD) to create predictions based on users who rated items similarly</w:t>
       </w:r>
       <w:r>
-        <w:t>.  This method was learned from documents from the websites of [1],[2],[3]</w:t>
+        <w:t>.  This method was learned from documents from the websites of [1]</w:t>
+      </w:r>
+      <w:proofErr w:type="gramStart"/>
+      <w:r>
+        <w:t>,[</w:t>
+      </w:r>
+      <w:proofErr w:type="gramEnd"/>
+      <w:r>
+        <w:t>2],[3]</w:t>
       </w:r>
       <w:r>
         <w:t xml:space="preserve">.  The idea is that users who agree on previously rated restaurants will agree on ratings for restaurants that they have not yet tried.  The algorithm first accesses the online database to obtain the current ratting matrix.  Each row represents a different user and each column represents a different restaurant.  Based on the dataset described above, this matrix starts off as a </w:t>
@@ -327,7 +335,15 @@
         <w:t>T</w:t>
       </w:r>
       <w:r>
-        <w:t xml:space="preserve">.  The algorithm deletes the old predictions on the database, and uploads only those new user restaurant prediction pairs for the PittFood users (i.e. ids denoted with a “pf_” prefix) which are not already rated. </w:t>
+        <w:t>.  The algorithm deletes the old predictions on the database, and uploads only those new user restaurant prediction pairs for the PittFood users (i.e. ids denoted with a “</w:t>
+      </w:r>
+      <w:proofErr w:type="spellStart"/>
+      <w:r>
+        <w:t>pf</w:t>
+      </w:r>
+      <w:proofErr w:type="spellEnd"/>
+      <w:r>
+        <w:t xml:space="preserve">_” prefix) which are not already rated. </w:t>
       </w:r>
     </w:p>
     <w:p>
@@ -701,7 +717,16 @@
         <w:t xml:space="preserve">the interface </w:t>
       </w:r>
       <w:r>
-        <w:t xml:space="preserve">forces the user to </w:t>
+        <w:t xml:space="preserve">allows </w:t>
+      </w:r>
+      <w:r>
+        <w:t xml:space="preserve">the user </w:t>
+      </w:r>
+      <w:r>
+        <w:t xml:space="preserve">the opportunity </w:t>
+      </w:r>
+      <w:r>
+        <w:t xml:space="preserve">to </w:t>
       </w:r>
       <w:r>
         <w:t xml:space="preserve">rate </w:t>
@@ -713,7 +738,19 @@
         <w:t>restaurants</w:t>
       </w:r>
       <w:r>
-        <w:t xml:space="preserve">.  Now we go to the recommendation screen, which is the same screen the users who login will </w:t>
+        <w:t xml:space="preserve">.  </w:t>
+      </w:r>
+      <w:r>
+        <w:t xml:space="preserve">Without any </w:t>
+      </w:r>
+      <w:r>
+        <w:t>ratings</w:t>
+      </w:r>
+      <w:r>
+        <w:t xml:space="preserve"> the user will get the average ratings generated by the previous users.  </w:t>
+      </w:r>
+      <w:r>
+        <w:t xml:space="preserve">Now we go to the recommendation screen, which is the same screen the users who login will </w:t>
       </w:r>
       <w:r>
         <w:t>start</w:t>
@@ -746,18 +783,38 @@
         <w:t xml:space="preserve">, or a mixture of both types of restaurants for recommendation.  </w:t>
       </w:r>
       <w:r>
-        <w:t xml:space="preserve">The new and both options will only work if the prediction program has been manually run since the user completed the registration process.  </w:t>
+        <w:t>The new and both options will only work if the prediction program has been manually run since the user completed the registration process.</w:t>
+      </w:r>
+      <w:r>
+        <w:t xml:space="preserve">  The old option will only work if the user has rated the number </w:t>
+      </w:r>
+      <w:r>
+        <w:t xml:space="preserve">or more </w:t>
       </w:r>
       <w:bookmarkStart w:id="0" w:name="_GoBack"/>
       <w:bookmarkEnd w:id="0"/>
       <w:r>
-        <w:t>Then they also select a number of results they want returned for recommendations.  The next screen will show a tabular display of either a map with all of the recommended restaurants shown and available for clicking on for more information, or a list view of the restaurants in order of best recommendation</w:t>
+        <w:t>selected.  This is a bug in the code that needs to be fixed for future work.</w:t>
+      </w:r>
+      <w:r>
+        <w:t xml:space="preserve">  </w:t>
+      </w:r>
+      <w:r>
+        <w:t xml:space="preserve">Then they also select a number of results they want returned for recommendations.  The next screen will show a tabular display of either a map with all of the recommended restaurants shown and available for clicking on for more information, or a list view of the restaurants in </w:t>
+      </w:r>
+      <w:r>
+        <w:lastRenderedPageBreak/>
+        <w:t>order of best recommendation</w:t>
       </w:r>
       <w:r>
         <w:t xml:space="preserve"> depending on the tab the user selects</w:t>
       </w:r>
       <w:r>
-        <w:t xml:space="preserve">.  All other Figures </w:t>
+        <w:t xml:space="preserve">.  </w:t>
+      </w:r>
+      <w:proofErr w:type="gramStart"/>
+      <w:r>
+        <w:t xml:space="preserve">All other Figures </w:t>
       </w:r>
       <w:r>
         <w:t xml:space="preserve">below </w:t>
@@ -771,6 +828,13 @@
       <w:r>
         <w:t>each step.</w:t>
       </w:r>
+      <w:proofErr w:type="gramEnd"/>
+    </w:p>
+    <w:p>
+      <w:pPr>
+        <w:ind w:firstLine="720"/>
+        <w:jc w:val="left"/>
+      </w:pPr>
     </w:p>
     <w:p>
       <w:pPr>
@@ -782,7 +846,6 @@
           <w:b/>
           <w:noProof/>
         </w:rPr>
-        <w:lastRenderedPageBreak/>
         <w:drawing>
           <wp:inline distT="0" distB="0" distL="0" distR="0" wp14:anchorId="2036B80C" wp14:editId="6E3F761B">
             <wp:extent cx="1906970" cy="3028950"/>
@@ -1208,11 +1271,11 @@
         <w:t>Chakravarthy</w:t>
       </w:r>
       <w:r>
-        <w:t xml:space="preserve"> helped clean the yelp dataset and uploaded it to the MongoLab Database.  Steven programmed the offline SVD method for predictions, as well as the training program for k.  Yuwei did all of the programming </w:t>
+        <w:t xml:space="preserve"> helped clean the yelp </w:t>
       </w:r>
       <w:r>
         <w:lastRenderedPageBreak/>
-        <w:t>of the login and registration screens.  All members were involved in the design and helped each other with problems.</w:t>
+        <w:t>dataset and uploaded it to the MongoLab Database.  Steven programmed the offline SVD method for predictions, as well as the training program for k.  Yuwei did all of the programming of the login and registration screens.  All members were involved in the design and helped each other with problems.</w:t>
       </w:r>
     </w:p>
     <w:p>
@@ -1292,7 +1355,23 @@
         </w:r>
       </w:hyperlink>
       <w:r>
-        <w:t xml:space="preserve">).  k.txt is the file containing the k trained from the FoodRecSVDTrain program.  Report.docx is this paper and Presentation.pptx is the final </w:t>
+        <w:t xml:space="preserve">).  </w:t>
+      </w:r>
+      <w:proofErr w:type="gramStart"/>
+      <w:r>
+        <w:t>k.txt</w:t>
+      </w:r>
+      <w:proofErr w:type="gramEnd"/>
+      <w:r>
+        <w:t xml:space="preserve"> is the file containing the k trained from the </w:t>
+      </w:r>
+      <w:proofErr w:type="spellStart"/>
+      <w:r>
+        <w:t>FoodRecSVDTrain</w:t>
+      </w:r>
+      <w:proofErr w:type="spellEnd"/>
+      <w:r>
+        <w:t xml:space="preserve"> program.  Report.docx is this paper and Presentation.pptx is the final </w:t>
       </w:r>
       <w:r>
         <w:t>presentation</w:t>
@@ -1301,7 +1380,15 @@
         <w:t xml:space="preserve"> given on </w:t>
       </w:r>
       <w:r>
-        <w:t xml:space="preserve">the last class.  AIS_PittFood_Android_build contains the </w:t>
+        <w:t xml:space="preserve">the last class.  </w:t>
+      </w:r>
+      <w:proofErr w:type="spellStart"/>
+      <w:r>
+        <w:t>AIS_PittFood_Android_build</w:t>
+      </w:r>
+      <w:proofErr w:type="spellEnd"/>
+      <w:r>
+        <w:t xml:space="preserve"> contains the </w:t>
       </w:r>
       <w:r>
         <w:t xml:space="preserve">package </w:t>
@@ -1313,19 +1400,80 @@
         <w:t>Song wrote for his contribution</w:t>
       </w:r>
       <w:r>
-        <w:t xml:space="preserve"> (com.example.yelpAnalysis)</w:t>
+        <w:t xml:space="preserve"> (</w:t>
+      </w:r>
+      <w:proofErr w:type="spellStart"/>
+      <w:r>
+        <w:t>com.example.yelpAnalysis</w:t>
+      </w:r>
+      <w:proofErr w:type="spellEnd"/>
+      <w:r>
+        <w:t>)</w:t>
       </w:r>
       <w:r>
         <w:t xml:space="preserve"> </w:t>
       </w:r>
       <w:r>
-        <w:t xml:space="preserve">and the package that Yuwei wrote for his contribution (com.Yuwei.pittfood).  </w:t>
-      </w:r>
-      <w:r>
-        <w:t>AIS_PittFood_Android_build/bin contains the apk file used for the demo.</w:t>
-      </w:r>
-      <w:r>
-        <w:t xml:space="preserve">  FoodRecSVD is the prediction program and FoodRecSVDTrain gives the plot at Figure1 and the k with the smallest MSE for FoodRecSVD to use.  RaterParser parses the ratings from the yelp dataset into the online database, although the yelp</w:t>
+        <w:t>and the package that Yuwei wrote for his contribution (</w:t>
+      </w:r>
+      <w:proofErr w:type="spellStart"/>
+      <w:r>
+        <w:t>com.Yuwei.pittfood</w:t>
+      </w:r>
+      <w:proofErr w:type="spellEnd"/>
+      <w:r>
+        <w:t xml:space="preserve">).  </w:t>
+      </w:r>
+      <w:proofErr w:type="spellStart"/>
+      <w:r>
+        <w:t>AIS_PittFood_Android_build</w:t>
+      </w:r>
+      <w:proofErr w:type="spellEnd"/>
+      <w:r>
+        <w:t xml:space="preserve">/bin contains the </w:t>
+      </w:r>
+      <w:proofErr w:type="spellStart"/>
+      <w:r>
+        <w:t>apk</w:t>
+      </w:r>
+      <w:proofErr w:type="spellEnd"/>
+      <w:r>
+        <w:t xml:space="preserve"> file used for the demo.</w:t>
+      </w:r>
+      <w:r>
+        <w:t xml:space="preserve">  </w:t>
+      </w:r>
+      <w:proofErr w:type="spellStart"/>
+      <w:r>
+        <w:t>FoodRecSVD</w:t>
+      </w:r>
+      <w:proofErr w:type="spellEnd"/>
+      <w:r>
+        <w:t xml:space="preserve"> is the prediction program and </w:t>
+      </w:r>
+      <w:proofErr w:type="spellStart"/>
+      <w:r>
+        <w:t>FoodRecSVDTrain</w:t>
+      </w:r>
+      <w:proofErr w:type="spellEnd"/>
+      <w:r>
+        <w:t xml:space="preserve"> gives the plot at Figure1 and the k with the smallest MSE for </w:t>
+      </w:r>
+      <w:proofErr w:type="spellStart"/>
+      <w:r>
+        <w:t>FoodRecSVD</w:t>
+      </w:r>
+      <w:proofErr w:type="spellEnd"/>
+      <w:r>
+        <w:t xml:space="preserve"> to use.  </w:t>
+      </w:r>
+      <w:proofErr w:type="spellStart"/>
+      <w:r>
+        <w:t>RaterParser</w:t>
+      </w:r>
+      <w:proofErr w:type="spellEnd"/>
+      <w:r>
+        <w:t xml:space="preserve"> parses the ratings from the yelp dataset into the online database, although the yelp</w:t>
       </w:r>
       <w:r>
         <w:t xml:space="preserve"> </w:t>
@@ -1360,10 +1508,26 @@
         <w:t>.</w:t>
       </w:r>
       <w:r>
-        <w:t xml:space="preserve">  RaterParser does not delete old records, so running it again, will repeat record (so don’t run it again unless you delete the table online first).</w:t>
-      </w:r>
-      <w:r>
-        <w:t xml:space="preserve">  EarlyPres contains the presentation material for the first presentation where the idea was first presented to the class in the middle of the semester.  Chakravarthy’s work of parsing and cleaning the r</w:t>
+        <w:t xml:space="preserve">  </w:t>
+      </w:r>
+      <w:proofErr w:type="spellStart"/>
+      <w:r>
+        <w:t>RaterParser</w:t>
+      </w:r>
+      <w:proofErr w:type="spellEnd"/>
+      <w:r>
+        <w:t xml:space="preserve"> does not delete old records, so running it again, will repeat record (so don’t run it again unless you delete the table online first).</w:t>
+      </w:r>
+      <w:r>
+        <w:t xml:space="preserve">  </w:t>
+      </w:r>
+      <w:proofErr w:type="spellStart"/>
+      <w:r>
+        <w:t>EarlyPres</w:t>
+      </w:r>
+      <w:proofErr w:type="spellEnd"/>
+      <w:r>
+        <w:t xml:space="preserve"> contains the presentation material for the first presentation where the idea was first presented to the class in the middle of the semester.  Chakravarthy’s work of parsing and cleaning the r</w:t>
       </w:r>
       <w:r>
         <w:t>estaurant data was done by hand and only shown in the online database.</w:t>
@@ -1424,6 +1588,7 @@
       <w:r>
         <w:t xml:space="preserve">x </w:t>
       </w:r>
+      <w:proofErr w:type="gramStart"/>
       <w:r>
         <w:t xml:space="preserve">number </w:t>
       </w:r>
@@ -1431,7 +1596,11 @@
         <w:t>of</w:t>
       </w:r>
       <w:r>
-        <w:t xml:space="preserve"> restaurants are rated.  This x would be empirically shown to be a minimum x required to </w:t>
+        <w:t xml:space="preserve"> restaurants are</w:t>
+      </w:r>
+      <w:proofErr w:type="gramEnd"/>
+      <w:r>
+        <w:t xml:space="preserve"> rated.  This x would be empirically shown to be a minimum x required to </w:t>
       </w:r>
       <w:r>
         <w:t>receive</w:t>
@@ -1467,11 +1636,19 @@
         <w:t xml:space="preserve"> and other algorithms could be tested to determine which works more efficiently and more accurately.</w:t>
       </w:r>
       <w:r>
-        <w:t xml:space="preserve">  Finally, predictions are only updated when the program is manually ran from a computer.  This should be more autonomous, either by scheduling a time to run both the prediction program and the k training program or by linking it to adding new ratings or users so that the predictions </w:t>
+        <w:t xml:space="preserve">  Finally, predictions are only updated when the program is manually </w:t>
+      </w:r>
+      <w:proofErr w:type="gramStart"/>
+      <w:r>
+        <w:t>ran</w:t>
+      </w:r>
+      <w:proofErr w:type="gramEnd"/>
+      <w:r>
+        <w:t xml:space="preserve"> from a computer.  This </w:t>
       </w:r>
       <w:r>
         <w:lastRenderedPageBreak/>
-        <w:t>contain the most up-to-date recommendations, using all of the ratings data.  The other option would be to make the prediction code much more efficient and updating the predictions online, which would take careful consideration of the k accuracy/efficiency tradeoff.</w:t>
+        <w:t>should be more autonomous, either by scheduling a time to run both the prediction program and the k training program or by linking it to adding new ratings or users so that the predictions contain the most up-to-date recommendations, using all of the ratings data.  The other option would be to make the prediction code much more efficient and updating the predictions online, which would take careful consideration of the k accuracy/efficiency tradeoff.</w:t>
       </w:r>
     </w:p>
     <w:p>

</xml_diff>